<commit_message>
Project Status Report 8.docx
</commit_message>
<xml_diff>
--- a/Paper/Project Status Report 8.docx
+++ b/Paper/Project Status Report 8.docx
@@ -3181,8 +3181,10 @@
           <w:sz w:val="20"/>
           <w:szCs w:val="20"/>
         </w:rPr>
-        <w:t>Paper in progress</w:t>
+        <w:t>Diagrams in process</w:t>
       </w:r>
+      <w:bookmarkStart w:id="21" w:name="_GoBack"/>
+      <w:bookmarkEnd w:id="21"/>
     </w:p>
     <w:p>
       <w:pPr>
@@ -3200,7 +3202,7 @@
           <w:szCs w:val="20"/>
         </w:rPr>
       </w:pPr>
-      <w:bookmarkStart w:id="21" w:name="Text8"/>
+      <w:bookmarkStart w:id="22" w:name="Text8"/>
       <w:r>
         <w:rPr>
           <w:rFonts w:ascii="Arial" w:hAnsi="Arial" w:cs="Arial"/>
@@ -3255,8 +3257,8 @@
           <w:szCs w:val="20"/>
         </w:rPr>
       </w:pPr>
-      <w:bookmarkStart w:id="22" w:name="Text9"/>
-      <w:bookmarkEnd w:id="21"/>
+      <w:bookmarkStart w:id="23" w:name="Text9"/>
+      <w:bookmarkEnd w:id="22"/>
       <w:r>
         <w:rPr>
           <w:rFonts w:ascii="Arial" w:hAnsi="Arial" w:cs="Arial"/>
@@ -3296,7 +3298,7 @@
         <w:t>- None</w:t>
       </w:r>
     </w:p>
-    <w:bookmarkEnd w:id="22"/>
+    <w:bookmarkEnd w:id="23"/>
     <w:p>
       <w:pPr>
         <w:pStyle w:val="SectionedBullet"/>
@@ -3430,11 +3432,11 @@
         <w:pStyle w:val="Heading2"/>
         <w:spacing w:before="480" w:after="240"/>
       </w:pPr>
-      <w:bookmarkStart w:id="23" w:name="_Toc77392560"/>
+      <w:bookmarkStart w:id="24" w:name="_Toc77392560"/>
       <w:r>
         <w:t>Project Status Report Template</w:t>
       </w:r>
-      <w:bookmarkEnd w:id="23"/>
+      <w:bookmarkEnd w:id="24"/>
     </w:p>
     <w:tbl>
       <w:tblPr>
@@ -4799,8 +4801,6 @@
                   <w:r>
                     <w:t>80</w:t>
                   </w:r>
-                  <w:bookmarkStart w:id="24" w:name="_GoBack"/>
-                  <w:bookmarkEnd w:id="24"/>
                   <w:r>
                     <w:t>%</w:t>
                   </w:r>
@@ -6056,7 +6056,7 @@
         <w:sz w:val="18"/>
         <w:szCs w:val="18"/>
       </w:rPr>
-      <w:t>5</w:t>
+      <w:t>3</w:t>
     </w:r>
     <w:r>
       <w:rPr>
@@ -9298,18 +9298,18 @@
 </file>
 
 <file path=customXml/item1.xml><?xml version="1.0" encoding="utf-8"?>
+<p:properties xmlns:p="http://schemas.microsoft.com/office/2006/metadata/properties" xmlns:xsi="http://www.w3.org/2001/XMLSchema-instance" xmlns:pc="http://schemas.microsoft.com/office/infopath/2007/PartnerControls">
+  <documentManagement/>
+</p:properties>
+</file>
+
+<file path=customXml/item2.xml><?xml version="1.0" encoding="utf-8"?>
 <?mso-contentType ?>
 <FormTemplates xmlns="http://schemas.microsoft.com/sharepoint/v3/contenttype/forms">
   <Display>DocumentLibraryForm</Display>
   <Edit>DocumentLibraryForm</Edit>
   <New>DocumentLibraryForm</New>
 </FormTemplates>
-</file>
-
-<file path=customXml/item2.xml><?xml version="1.0" encoding="utf-8"?>
-<p:properties xmlns:p="http://schemas.microsoft.com/office/2006/metadata/properties" xmlns:xsi="http://www.w3.org/2001/XMLSchema-instance" xmlns:pc="http://schemas.microsoft.com/office/infopath/2007/PartnerControls">
-  <documentManagement/>
-</p:properties>
 </file>
 
 <file path=customXml/item3.xml><?xml version="1.0" encoding="utf-8"?>
@@ -9449,18 +9449,18 @@
 </file>
 
 <file path=customXml/itemProps1.xml><?xml version="1.0" encoding="utf-8"?>
-<ds:datastoreItem xmlns:ds="http://schemas.openxmlformats.org/officeDocument/2006/customXml" ds:itemID="{0A03706D-8652-4E86-A345-F572B1410B82}">
+<ds:datastoreItem xmlns:ds="http://schemas.openxmlformats.org/officeDocument/2006/customXml" ds:itemID="{1AACBC30-CB07-4C53-B333-C95215176B3C}">
   <ds:schemaRefs>
-    <ds:schemaRef ds:uri="http://schemas.microsoft.com/sharepoint/v3/contenttype/forms"/>
+    <ds:schemaRef ds:uri="http://schemas.microsoft.com/office/2006/metadata/properties"/>
+    <ds:schemaRef ds:uri="http://schemas.microsoft.com/office/infopath/2007/PartnerControls"/>
   </ds:schemaRefs>
 </ds:datastoreItem>
 </file>
 
 <file path=customXml/itemProps2.xml><?xml version="1.0" encoding="utf-8"?>
-<ds:datastoreItem xmlns:ds="http://schemas.openxmlformats.org/officeDocument/2006/customXml" ds:itemID="{1AACBC30-CB07-4C53-B333-C95215176B3C}">
+<ds:datastoreItem xmlns:ds="http://schemas.openxmlformats.org/officeDocument/2006/customXml" ds:itemID="{0A03706D-8652-4E86-A345-F572B1410B82}">
   <ds:schemaRefs>
-    <ds:schemaRef ds:uri="http://schemas.microsoft.com/office/2006/metadata/properties"/>
-    <ds:schemaRef ds:uri="http://schemas.microsoft.com/office/infopath/2007/PartnerControls"/>
+    <ds:schemaRef ds:uri="http://schemas.microsoft.com/sharepoint/v3/contenttype/forms"/>
   </ds:schemaRefs>
 </ds:datastoreItem>
 </file>
@@ -9484,7 +9484,7 @@
 </file>
 
 <file path=customXml/itemProps4.xml><?xml version="1.0" encoding="utf-8"?>
-<ds:datastoreItem xmlns:ds="http://schemas.openxmlformats.org/officeDocument/2006/customXml" ds:itemID="{0A5F8AA8-2641-47AA-B983-2C0E30DA81F4}">
+<ds:datastoreItem xmlns:ds="http://schemas.openxmlformats.org/officeDocument/2006/customXml" ds:itemID="{68BCBA02-FB07-484E-A0EF-2995772F1F7B}">
   <ds:schemaRefs>
     <ds:schemaRef ds:uri="http://schemas.openxmlformats.org/officeDocument/2006/bibliography"/>
   </ds:schemaRefs>

</xml_diff>